<commit_message>
Librarian ads  items update
</commit_message>
<xml_diff>
--- a/Database/LibrarianAddRemoveItems.docx
+++ b/Database/LibrarianAddRemoveItems.docx
@@ -18,7 +18,16 @@
           </w:tcPr>
           <w:p>
             <w:r>
-              <w:t>Librarian{ssn, password,  f_name,  l_name, dateOfEmployment}</w:t>
+              <w:t>Librarian</w:t>
+            </w:r>
+            <w:r>
+              <w:t>(</w:t>
+            </w:r>
+            <w:r>
+              <w:t>ssn, password,  f_name,  l_name, dateOfEmployment</w:t>
+            </w:r>
+            <w:r>
+              <w:t>)</w:t>
             </w:r>
           </w:p>
           <w:p>
@@ -41,7 +50,22 @@
               <w:t xml:space="preserve"> </w:t>
             </w:r>
             <w:r>
-              <w:t>volume, date)</w:t>
+              <w:t>publisher, title</w:t>
+            </w:r>
+            <w:r>
+              <w:t>,</w:t>
+            </w:r>
+            <w:r>
+              <w:t xml:space="preserve"> </w:t>
+            </w:r>
+            <w:r>
+              <w:t>volume, date</w:t>
+            </w:r>
+            <w:r>
+              <w:t>,librarian_ssn</w:t>
+            </w:r>
+            <w:r>
+              <w:t>)</w:t>
             </w:r>
           </w:p>
           <w:p>
@@ -49,7 +73,38 @@
               <w:t>PK: id</w:t>
             </w:r>
             <w:r>
-              <w:t xml:space="preserve"> ref Multimedia_item(id)</w:t>
+              <w:t xml:space="preserve"> </w:t>
+            </w:r>
+          </w:p>
+          <w:p>
+            <w:pPr>
+              <w:rPr>
+                <w:lang w:val="es-ES"/>
+              </w:rPr>
+            </w:pPr>
+            <w:r>
+              <w:rPr>
+                <w:lang w:val="es-ES"/>
+              </w:rPr>
+              <w:t xml:space="preserve">FK: </w:t>
+            </w:r>
+            <w:r>
+              <w:rPr>
+                <w:lang w:val="es-ES"/>
+              </w:rPr>
+              <w:t>librarian_ssn</w:t>
+            </w:r>
+            <w:r>
+              <w:rPr>
+                <w:lang w:val="es-ES"/>
+              </w:rPr>
+              <w:t xml:space="preserve"> ref Libraria</w:t>
+            </w:r>
+            <w:r>
+              <w:rPr>
+                <w:lang w:val="es-ES"/>
+              </w:rPr>
+              <w:t>n(ssn)</w:t>
             </w:r>
           </w:p>
         </w:tc>
@@ -61,18 +116,53 @@
           </w:tcPr>
           <w:p>
             <w:r>
-              <w:t>Book{id, isbn, year_published, genre, author, edition}</w:t>
-            </w:r>
-          </w:p>
-          <w:p>
-            <w:r>
-              <w:t>PK:id</w:t>
+              <w:t>Book</w:t>
+            </w:r>
+            <w:r>
+              <w:t>(</w:t>
+            </w:r>
+            <w:r>
+              <w:t>id,</w:t>
             </w:r>
             <w:r>
               <w:t xml:space="preserve"> </w:t>
             </w:r>
             <w:r>
-              <w:t>Multimedia_item(id)</w:t>
+              <w:t>publisher, title</w:t>
+            </w:r>
+            <w:r>
+              <w:t>,</w:t>
+            </w:r>
+            <w:r>
+              <w:t xml:space="preserve"> isbn, year_published, genre, author, edition</w:t>
+            </w:r>
+            <w:r>
+              <w:t xml:space="preserve">, </w:t>
+            </w:r>
+            <w:r>
+              <w:t>librarian_ssn</w:t>
+            </w:r>
+            <w:r>
+              <w:t>)</w:t>
+            </w:r>
+          </w:p>
+          <w:p>
+            <w:r>
+              <w:t xml:space="preserve">PK: id </w:t>
+            </w:r>
+          </w:p>
+          <w:p>
+            <w:r>
+              <w:rPr>
+                <w:lang w:val="es-ES"/>
+              </w:rPr>
+              <w:t>FK: librarian_ssn ref Libraria</w:t>
+            </w:r>
+            <w:r>
+              <w:rPr>
+                <w:lang w:val="es-ES"/>
+              </w:rPr>
+              <w:t>n(ssn)</w:t>
             </w:r>
           </w:p>
         </w:tc>
@@ -84,81 +174,6 @@
           </w:tcPr>
           <w:p>
             <w:r>
-              <w:t>Add/Remove</w:t>
-            </w:r>
-            <w:r>
-              <w:t>_</w:t>
-            </w:r>
-            <w:r>
-              <w:t>Multimedia</w:t>
-            </w:r>
-            <w:r>
-              <w:t>I</w:t>
-            </w:r>
-            <w:r>
-              <w:t>tem</w:t>
-            </w:r>
-            <w:r>
-              <w:t xml:space="preserve"> (ssn_librarian,</w:t>
-            </w:r>
-            <w:r>
-              <w:t>multimedia_item</w:t>
-            </w:r>
-            <w:r>
-              <w:t>_id)</w:t>
-            </w:r>
-          </w:p>
-          <w:p>
-            <w:r>
-              <w:t>PK: ssn_librarian,  multimedia_item_id</w:t>
-            </w:r>
-          </w:p>
-          <w:p>
-            <w:r>
-              <w:t xml:space="preserve">FK: multimedia_item_id ref </w:t>
-            </w:r>
-            <w:r>
-              <w:t xml:space="preserve"> Multimedia_item</w:t>
-            </w:r>
-          </w:p>
-        </w:tc>
-      </w:tr>
-      <w:tr>
-        <w:tc>
-          <w:tcPr>
-            <w:tcW w:w="8494" w:type="dxa"/>
-          </w:tcPr>
-          <w:p>
-            <w:r>
-              <w:t>Multimedia</w:t>
-            </w:r>
-            <w:r>
-              <w:t>_item</w:t>
-            </w:r>
-            <w:r>
-              <w:t>(</w:t>
-            </w:r>
-            <w:r>
-              <w:t>id  , publisher, title, multimedia_type</w:t>
-            </w:r>
-            <w:r>
-              <w:t>)</w:t>
-            </w:r>
-          </w:p>
-          <w:p>
-            <w:r>
-              <w:t>PK: id</w:t>
-            </w:r>
-          </w:p>
-        </w:tc>
-      </w:tr>
-      <w:tr>
-        <w:tc>
-          <w:tcPr>
-            <w:tcW w:w="8494" w:type="dxa"/>
-          </w:tcPr>
-          <w:p>
-            <w:r>
               <w:t>Genre(book_id,  genre)</w:t>
             </w:r>
           </w:p>
@@ -169,16 +184,7 @@
           </w:p>
           <w:p>
             <w:r>
-              <w:t>FK: book</w:t>
-            </w:r>
-            <w:r>
-              <w:t>_id</w:t>
-            </w:r>
-            <w:r>
-              <w:t xml:space="preserve">   ref Book</w:t>
-            </w:r>
-            <w:r>
-              <w:t>(id)</w:t>
+              <w:t>FK: book_id   ref Book(id)</w:t>
             </w:r>
           </w:p>
         </w:tc>

</xml_diff>